<commit_message>
add cisco netacad link
</commit_message>
<xml_diff>
--- a/mots_de_passe.docx
+++ b/mots_de_passe.docx
@@ -301,58 +301,83 @@
         <w:t>t5bx76LBXDg7</w:t>
       </w:r>
     </w:p>
-    <w:tbl>
-      <w:tblPr>
-        <w:tblW w:w="0" w:type="auto"/>
-        <w:shd w:val="clear" w:color="auto" w:fill="FFFFFF"/>
-        <w:tblCellMar>
-          <w:top w:w="15" w:type="dxa"/>
-          <w:left w:w="15" w:type="dxa"/>
-          <w:bottom w:w="15" w:type="dxa"/>
-          <w:right w:w="15" w:type="dxa"/>
-        </w:tblCellMar>
-        <w:tblLook w:val="04A0" w:firstRow="1" w:lastRow="0" w:firstColumn="1" w:lastColumn="0" w:noHBand="0" w:noVBand="1"/>
-      </w:tblPr>
-      <w:tblGrid>
-        <w:gridCol w:w="3885"/>
-      </w:tblGrid>
-      <w:tr>
-        <w:trPr>
-          <w:trHeight w:val="300"/>
-        </w:trPr>
-        <w:tc>
-          <w:tcPr>
-            <w:tcW w:w="3885" w:type="dxa"/>
-            <w:tcBorders>
-              <w:top w:val="single" w:sz="6" w:space="0" w:color="F7CAAC"/>
-              <w:left w:val="single" w:sz="6" w:space="0" w:color="F7CAAC"/>
-              <w:bottom w:val="single" w:sz="6" w:space="0" w:color="F7CAAC"/>
-              <w:right w:val="single" w:sz="6" w:space="0" w:color="F7CAAC"/>
-            </w:tcBorders>
-            <w:shd w:val="clear" w:color="auto" w:fill="FFFFFF"/>
-            <w:vAlign w:val="bottom"/>
-            <w:hideMark/>
-          </w:tcPr>
-          <w:p>
-            <w:pPr>
-              <w:rPr>
-                <w:rFonts w:ascii="Calibri" w:hAnsi="Calibri" w:cs="Calibri"/>
-                <w:color w:val="000000"/>
-              </w:rPr>
-            </w:pPr>
-          </w:p>
-        </w:tc>
-      </w:tr>
-    </w:tbl>
+    <w:p>
+      <w:pPr>
+        <w:pStyle w:val="Paragraphedeliste"/>
+        <w:numPr>
+          <w:ilvl w:val="0"/>
+          <w:numId w:val="11"/>
+        </w:numPr>
+      </w:pPr>
+      <w:r>
+        <w:t>Scratch :</w:t>
+      </w:r>
+    </w:p>
     <w:p>
       <w:pPr>
         <w:pStyle w:val="Paragraphedeliste"/>
         <w:numPr>
           <w:ilvl w:val="1"/>
-          <w:numId w:val="6"/>
-        </w:numPr>
-        <w:spacing w:line="240" w:lineRule="auto"/>
-      </w:pPr>
+          <w:numId w:val="11"/>
+        </w:numPr>
+      </w:pPr>
+      <w:r>
+        <w:t>Id :Jeremy-Sabadie</w:t>
+      </w:r>
+    </w:p>
+    <w:p>
+      <w:pPr>
+        <w:pStyle w:val="Paragraphedeliste"/>
+        <w:numPr>
+          <w:ilvl w:val="1"/>
+          <w:numId w:val="11"/>
+        </w:numPr>
+      </w:pPr>
+      <w:r>
+        <w:t>Mdp :gpmn013saba</w:t>
+      </w:r>
+    </w:p>
+    <w:p>
+      <w:pPr>
+        <w:pStyle w:val="Paragraphedeliste"/>
+        <w:numPr>
+          <w:ilvl w:val="0"/>
+          <w:numId w:val="11"/>
+        </w:numPr>
+      </w:pPr>
+      <w:r>
+        <w:t>IT essential :</w:t>
+      </w:r>
+    </w:p>
+    <w:p>
+      <w:pPr>
+        <w:pStyle w:val="Paragraphedeliste"/>
+        <w:numPr>
+          <w:ilvl w:val="1"/>
+          <w:numId w:val="11"/>
+        </w:numPr>
+      </w:pPr>
+      <w:r>
+        <w:t>Id :</w:t>
+      </w:r>
+      <w:r>
+        <w:t xml:space="preserve"> </w:t>
+      </w:r>
+      <w:r>
+        <w:t>jeremy.sabadie@2isa.org</w:t>
+      </w:r>
+    </w:p>
+    <w:p>
+      <w:pPr>
+        <w:pStyle w:val="Paragraphedeliste"/>
+        <w:numPr>
+          <w:ilvl w:val="1"/>
+          <w:numId w:val="11"/>
+        </w:numPr>
+      </w:pPr>
+      <w:r>
+        <w:t>Mdp :gPmn013saba</w:t>
+      </w:r>
     </w:p>
     <w:sectPr>
       <w:pgSz w:w="11906" w:h="16838"/>
@@ -453,6 +478,119 @@
     </w:lvl>
   </w:abstractNum>
   <w:abstractNum w:abstractNumId="1" w15:restartNumberingAfterBreak="0">
+    <w:nsid w:val="0F8B6D79"/>
+    <w:multiLevelType w:val="hybridMultilevel"/>
+    <w:tmpl w:val="06424FAA"/>
+    <w:lvl w:ilvl="0" w:tplc="040C0001">
+      <w:start w:val="1"/>
+      <w:numFmt w:val="bullet"/>
+      <w:lvlText w:val=""/>
+      <w:lvlJc w:val="left"/>
+      <w:pPr>
+        <w:ind w:left="1068" w:hanging="360"/>
+      </w:pPr>
+      <w:rPr>
+        <w:rFonts w:ascii="Symbol" w:hAnsi="Symbol" w:hint="default"/>
+      </w:rPr>
+    </w:lvl>
+    <w:lvl w:ilvl="1" w:tplc="040C0003" w:tentative="1">
+      <w:start w:val="1"/>
+      <w:numFmt w:val="bullet"/>
+      <w:lvlText w:val="o"/>
+      <w:lvlJc w:val="left"/>
+      <w:pPr>
+        <w:ind w:left="1788" w:hanging="360"/>
+      </w:pPr>
+      <w:rPr>
+        <w:rFonts w:ascii="Courier New" w:hAnsi="Courier New" w:cs="Courier New" w:hint="default"/>
+      </w:rPr>
+    </w:lvl>
+    <w:lvl w:ilvl="2" w:tplc="040C0005" w:tentative="1">
+      <w:start w:val="1"/>
+      <w:numFmt w:val="bullet"/>
+      <w:lvlText w:val=""/>
+      <w:lvlJc w:val="left"/>
+      <w:pPr>
+        <w:ind w:left="2508" w:hanging="360"/>
+      </w:pPr>
+      <w:rPr>
+        <w:rFonts w:ascii="Wingdings" w:hAnsi="Wingdings" w:hint="default"/>
+      </w:rPr>
+    </w:lvl>
+    <w:lvl w:ilvl="3" w:tplc="040C0001" w:tentative="1">
+      <w:start w:val="1"/>
+      <w:numFmt w:val="bullet"/>
+      <w:lvlText w:val=""/>
+      <w:lvlJc w:val="left"/>
+      <w:pPr>
+        <w:ind w:left="3228" w:hanging="360"/>
+      </w:pPr>
+      <w:rPr>
+        <w:rFonts w:ascii="Symbol" w:hAnsi="Symbol" w:hint="default"/>
+      </w:rPr>
+    </w:lvl>
+    <w:lvl w:ilvl="4" w:tplc="040C0003" w:tentative="1">
+      <w:start w:val="1"/>
+      <w:numFmt w:val="bullet"/>
+      <w:lvlText w:val="o"/>
+      <w:lvlJc w:val="left"/>
+      <w:pPr>
+        <w:ind w:left="3948" w:hanging="360"/>
+      </w:pPr>
+      <w:rPr>
+        <w:rFonts w:ascii="Courier New" w:hAnsi="Courier New" w:cs="Courier New" w:hint="default"/>
+      </w:rPr>
+    </w:lvl>
+    <w:lvl w:ilvl="5" w:tplc="040C0005" w:tentative="1">
+      <w:start w:val="1"/>
+      <w:numFmt w:val="bullet"/>
+      <w:lvlText w:val=""/>
+      <w:lvlJc w:val="left"/>
+      <w:pPr>
+        <w:ind w:left="4668" w:hanging="360"/>
+      </w:pPr>
+      <w:rPr>
+        <w:rFonts w:ascii="Wingdings" w:hAnsi="Wingdings" w:hint="default"/>
+      </w:rPr>
+    </w:lvl>
+    <w:lvl w:ilvl="6" w:tplc="040C0001" w:tentative="1">
+      <w:start w:val="1"/>
+      <w:numFmt w:val="bullet"/>
+      <w:lvlText w:val=""/>
+      <w:lvlJc w:val="left"/>
+      <w:pPr>
+        <w:ind w:left="5388" w:hanging="360"/>
+      </w:pPr>
+      <w:rPr>
+        <w:rFonts w:ascii="Symbol" w:hAnsi="Symbol" w:hint="default"/>
+      </w:rPr>
+    </w:lvl>
+    <w:lvl w:ilvl="7" w:tplc="040C0003" w:tentative="1">
+      <w:start w:val="1"/>
+      <w:numFmt w:val="bullet"/>
+      <w:lvlText w:val="o"/>
+      <w:lvlJc w:val="left"/>
+      <w:pPr>
+        <w:ind w:left="6108" w:hanging="360"/>
+      </w:pPr>
+      <w:rPr>
+        <w:rFonts w:ascii="Courier New" w:hAnsi="Courier New" w:cs="Courier New" w:hint="default"/>
+      </w:rPr>
+    </w:lvl>
+    <w:lvl w:ilvl="8" w:tplc="040C0005" w:tentative="1">
+      <w:start w:val="1"/>
+      <w:numFmt w:val="bullet"/>
+      <w:lvlText w:val=""/>
+      <w:lvlJc w:val="left"/>
+      <w:pPr>
+        <w:ind w:left="6828" w:hanging="360"/>
+      </w:pPr>
+      <w:rPr>
+        <w:rFonts w:ascii="Wingdings" w:hAnsi="Wingdings" w:hint="default"/>
+      </w:rPr>
+    </w:lvl>
+  </w:abstractNum>
+  <w:abstractNum w:abstractNumId="2" w15:restartNumberingAfterBreak="0">
     <w:nsid w:val="22CA4A53"/>
     <w:multiLevelType w:val="hybridMultilevel"/>
     <w:tmpl w:val="2E444CF0"/>
@@ -538,7 +676,7 @@
       </w:pPr>
     </w:lvl>
   </w:abstractNum>
-  <w:abstractNum w:abstractNumId="2" w15:restartNumberingAfterBreak="0">
+  <w:abstractNum w:abstractNumId="3" w15:restartNumberingAfterBreak="0">
     <w:nsid w:val="2C7673B5"/>
     <w:multiLevelType w:val="hybridMultilevel"/>
     <w:tmpl w:val="847C1092"/>
@@ -624,7 +762,7 @@
       </w:pPr>
     </w:lvl>
   </w:abstractNum>
-  <w:abstractNum w:abstractNumId="3" w15:restartNumberingAfterBreak="0">
+  <w:abstractNum w:abstractNumId="4" w15:restartNumberingAfterBreak="0">
     <w:nsid w:val="3E2F3FE4"/>
     <w:multiLevelType w:val="hybridMultilevel"/>
     <w:tmpl w:val="83A6ED04"/>
@@ -710,7 +848,93 @@
       </w:pPr>
     </w:lvl>
   </w:abstractNum>
-  <w:abstractNum w:abstractNumId="4" w15:restartNumberingAfterBreak="0">
+  <w:abstractNum w:abstractNumId="5" w15:restartNumberingAfterBreak="0">
+    <w:nsid w:val="40484ECC"/>
+    <w:multiLevelType w:val="hybridMultilevel"/>
+    <w:tmpl w:val="47C0F466"/>
+    <w:lvl w:ilvl="0" w:tplc="040C000F">
+      <w:start w:val="1"/>
+      <w:numFmt w:val="decimal"/>
+      <w:lvlText w:val="%1."/>
+      <w:lvlJc w:val="left"/>
+      <w:pPr>
+        <w:ind w:left="2484" w:hanging="360"/>
+      </w:pPr>
+    </w:lvl>
+    <w:lvl w:ilvl="1" w:tplc="040C0019" w:tentative="1">
+      <w:start w:val="1"/>
+      <w:numFmt w:val="lowerLetter"/>
+      <w:lvlText w:val="%2."/>
+      <w:lvlJc w:val="left"/>
+      <w:pPr>
+        <w:ind w:left="3204" w:hanging="360"/>
+      </w:pPr>
+    </w:lvl>
+    <w:lvl w:ilvl="2" w:tplc="040C001B" w:tentative="1">
+      <w:start w:val="1"/>
+      <w:numFmt w:val="lowerRoman"/>
+      <w:lvlText w:val="%3."/>
+      <w:lvlJc w:val="right"/>
+      <w:pPr>
+        <w:ind w:left="3924" w:hanging="180"/>
+      </w:pPr>
+    </w:lvl>
+    <w:lvl w:ilvl="3" w:tplc="040C000F" w:tentative="1">
+      <w:start w:val="1"/>
+      <w:numFmt w:val="decimal"/>
+      <w:lvlText w:val="%4."/>
+      <w:lvlJc w:val="left"/>
+      <w:pPr>
+        <w:ind w:left="4644" w:hanging="360"/>
+      </w:pPr>
+    </w:lvl>
+    <w:lvl w:ilvl="4" w:tplc="040C0019" w:tentative="1">
+      <w:start w:val="1"/>
+      <w:numFmt w:val="lowerLetter"/>
+      <w:lvlText w:val="%5."/>
+      <w:lvlJc w:val="left"/>
+      <w:pPr>
+        <w:ind w:left="5364" w:hanging="360"/>
+      </w:pPr>
+    </w:lvl>
+    <w:lvl w:ilvl="5" w:tplc="040C001B" w:tentative="1">
+      <w:start w:val="1"/>
+      <w:numFmt w:val="lowerRoman"/>
+      <w:lvlText w:val="%6."/>
+      <w:lvlJc w:val="right"/>
+      <w:pPr>
+        <w:ind w:left="6084" w:hanging="180"/>
+      </w:pPr>
+    </w:lvl>
+    <w:lvl w:ilvl="6" w:tplc="040C000F" w:tentative="1">
+      <w:start w:val="1"/>
+      <w:numFmt w:val="decimal"/>
+      <w:lvlText w:val="%7."/>
+      <w:lvlJc w:val="left"/>
+      <w:pPr>
+        <w:ind w:left="6804" w:hanging="360"/>
+      </w:pPr>
+    </w:lvl>
+    <w:lvl w:ilvl="7" w:tplc="040C0019" w:tentative="1">
+      <w:start w:val="1"/>
+      <w:numFmt w:val="lowerLetter"/>
+      <w:lvlText w:val="%8."/>
+      <w:lvlJc w:val="left"/>
+      <w:pPr>
+        <w:ind w:left="7524" w:hanging="360"/>
+      </w:pPr>
+    </w:lvl>
+    <w:lvl w:ilvl="8" w:tplc="040C001B" w:tentative="1">
+      <w:start w:val="1"/>
+      <w:numFmt w:val="lowerRoman"/>
+      <w:lvlText w:val="%9."/>
+      <w:lvlJc w:val="right"/>
+      <w:pPr>
+        <w:ind w:left="8244" w:hanging="180"/>
+      </w:pPr>
+    </w:lvl>
+  </w:abstractNum>
+  <w:abstractNum w:abstractNumId="6" w15:restartNumberingAfterBreak="0">
     <w:nsid w:val="43F13DC7"/>
     <w:multiLevelType w:val="hybridMultilevel"/>
     <w:tmpl w:val="05F86CBE"/>
@@ -820,7 +1044,7 @@
       </w:rPr>
     </w:lvl>
   </w:abstractNum>
-  <w:abstractNum w:abstractNumId="5" w15:restartNumberingAfterBreak="0">
+  <w:abstractNum w:abstractNumId="7" w15:restartNumberingAfterBreak="0">
     <w:nsid w:val="477A66B5"/>
     <w:multiLevelType w:val="hybridMultilevel"/>
     <w:tmpl w:val="E2464020"/>
@@ -906,7 +1130,7 @@
       </w:pPr>
     </w:lvl>
   </w:abstractNum>
-  <w:abstractNum w:abstractNumId="6" w15:restartNumberingAfterBreak="0">
+  <w:abstractNum w:abstractNumId="8" w15:restartNumberingAfterBreak="0">
     <w:nsid w:val="479729AA"/>
     <w:multiLevelType w:val="hybridMultilevel"/>
     <w:tmpl w:val="5760995A"/>
@@ -1016,7 +1240,117 @@
       </w:rPr>
     </w:lvl>
   </w:abstractNum>
-  <w:abstractNum w:abstractNumId="7" w15:restartNumberingAfterBreak="0">
+  <w:abstractNum w:abstractNumId="9" w15:restartNumberingAfterBreak="0">
+    <w:nsid w:val="59892901"/>
+    <w:multiLevelType w:val="hybridMultilevel"/>
+    <w:tmpl w:val="E806CE2E"/>
+    <w:lvl w:ilvl="0" w:tplc="040C0001">
+      <w:start w:val="1"/>
+      <w:numFmt w:val="bullet"/>
+      <w:lvlText w:val=""/>
+      <w:lvlJc w:val="left"/>
+      <w:pPr>
+        <w:ind w:left="1068" w:hanging="360"/>
+      </w:pPr>
+      <w:rPr>
+        <w:rFonts w:ascii="Symbol" w:hAnsi="Symbol" w:hint="default"/>
+      </w:rPr>
+    </w:lvl>
+    <w:lvl w:ilvl="1" w:tplc="040C000F">
+      <w:start w:val="1"/>
+      <w:numFmt w:val="decimal"/>
+      <w:lvlText w:val="%2."/>
+      <w:lvlJc w:val="left"/>
+      <w:pPr>
+        <w:ind w:left="2484" w:hanging="360"/>
+      </w:pPr>
+    </w:lvl>
+    <w:lvl w:ilvl="2" w:tplc="040C0005" w:tentative="1">
+      <w:start w:val="1"/>
+      <w:numFmt w:val="bullet"/>
+      <w:lvlText w:val=""/>
+      <w:lvlJc w:val="left"/>
+      <w:pPr>
+        <w:ind w:left="2508" w:hanging="360"/>
+      </w:pPr>
+      <w:rPr>
+        <w:rFonts w:ascii="Wingdings" w:hAnsi="Wingdings" w:hint="default"/>
+      </w:rPr>
+    </w:lvl>
+    <w:lvl w:ilvl="3" w:tplc="040C0001" w:tentative="1">
+      <w:start w:val="1"/>
+      <w:numFmt w:val="bullet"/>
+      <w:lvlText w:val=""/>
+      <w:lvlJc w:val="left"/>
+      <w:pPr>
+        <w:ind w:left="3228" w:hanging="360"/>
+      </w:pPr>
+      <w:rPr>
+        <w:rFonts w:ascii="Symbol" w:hAnsi="Symbol" w:hint="default"/>
+      </w:rPr>
+    </w:lvl>
+    <w:lvl w:ilvl="4" w:tplc="040C0003" w:tentative="1">
+      <w:start w:val="1"/>
+      <w:numFmt w:val="bullet"/>
+      <w:lvlText w:val="o"/>
+      <w:lvlJc w:val="left"/>
+      <w:pPr>
+        <w:ind w:left="3948" w:hanging="360"/>
+      </w:pPr>
+      <w:rPr>
+        <w:rFonts w:ascii="Courier New" w:hAnsi="Courier New" w:cs="Courier New" w:hint="default"/>
+      </w:rPr>
+    </w:lvl>
+    <w:lvl w:ilvl="5" w:tplc="040C0005" w:tentative="1">
+      <w:start w:val="1"/>
+      <w:numFmt w:val="bullet"/>
+      <w:lvlText w:val=""/>
+      <w:lvlJc w:val="left"/>
+      <w:pPr>
+        <w:ind w:left="4668" w:hanging="360"/>
+      </w:pPr>
+      <w:rPr>
+        <w:rFonts w:ascii="Wingdings" w:hAnsi="Wingdings" w:hint="default"/>
+      </w:rPr>
+    </w:lvl>
+    <w:lvl w:ilvl="6" w:tplc="040C0001" w:tentative="1">
+      <w:start w:val="1"/>
+      <w:numFmt w:val="bullet"/>
+      <w:lvlText w:val=""/>
+      <w:lvlJc w:val="left"/>
+      <w:pPr>
+        <w:ind w:left="5388" w:hanging="360"/>
+      </w:pPr>
+      <w:rPr>
+        <w:rFonts w:ascii="Symbol" w:hAnsi="Symbol" w:hint="default"/>
+      </w:rPr>
+    </w:lvl>
+    <w:lvl w:ilvl="7" w:tplc="040C0003" w:tentative="1">
+      <w:start w:val="1"/>
+      <w:numFmt w:val="bullet"/>
+      <w:lvlText w:val="o"/>
+      <w:lvlJc w:val="left"/>
+      <w:pPr>
+        <w:ind w:left="6108" w:hanging="360"/>
+      </w:pPr>
+      <w:rPr>
+        <w:rFonts w:ascii="Courier New" w:hAnsi="Courier New" w:cs="Courier New" w:hint="default"/>
+      </w:rPr>
+    </w:lvl>
+    <w:lvl w:ilvl="8" w:tplc="040C0005" w:tentative="1">
+      <w:start w:val="1"/>
+      <w:numFmt w:val="bullet"/>
+      <w:lvlText w:val=""/>
+      <w:lvlJc w:val="left"/>
+      <w:pPr>
+        <w:ind w:left="6828" w:hanging="360"/>
+      </w:pPr>
+      <w:rPr>
+        <w:rFonts w:ascii="Wingdings" w:hAnsi="Wingdings" w:hint="default"/>
+      </w:rPr>
+    </w:lvl>
+  </w:abstractNum>
+  <w:abstractNum w:abstractNumId="10" w15:restartNumberingAfterBreak="0">
     <w:nsid w:val="7A8B014E"/>
     <w:multiLevelType w:val="hybridMultilevel"/>
     <w:tmpl w:val="70EA1F8C"/>
@@ -1103,28 +1437,37 @@
     </w:lvl>
   </w:abstractNum>
   <w:num w:numId="1" w16cid:durableId="1131677791">
-    <w:abstractNumId w:val="6"/>
+    <w:abstractNumId w:val="8"/>
   </w:num>
   <w:num w:numId="2" w16cid:durableId="1045329266">
+    <w:abstractNumId w:val="10"/>
+  </w:num>
+  <w:num w:numId="3" w16cid:durableId="589198962">
     <w:abstractNumId w:val="7"/>
   </w:num>
-  <w:num w:numId="3" w16cid:durableId="589198962">
-    <w:abstractNumId w:val="5"/>
-  </w:num>
   <w:num w:numId="4" w16cid:durableId="240212271">
-    <w:abstractNumId w:val="2"/>
+    <w:abstractNumId w:val="3"/>
   </w:num>
   <w:num w:numId="5" w16cid:durableId="1230769552">
     <w:abstractNumId w:val="0"/>
   </w:num>
   <w:num w:numId="6" w16cid:durableId="257907269">
+    <w:abstractNumId w:val="6"/>
+  </w:num>
+  <w:num w:numId="7" w16cid:durableId="1714377898">
     <w:abstractNumId w:val="4"/>
   </w:num>
-  <w:num w:numId="7" w16cid:durableId="1714377898">
-    <w:abstractNumId w:val="3"/>
+  <w:num w:numId="8" w16cid:durableId="578370120">
+    <w:abstractNumId w:val="2"/>
   </w:num>
-  <w:num w:numId="8" w16cid:durableId="578370120">
+  <w:num w:numId="9" w16cid:durableId="2056540825">
     <w:abstractNumId w:val="1"/>
+  </w:num>
+  <w:num w:numId="10" w16cid:durableId="185875751">
+    <w:abstractNumId w:val="5"/>
+  </w:num>
+  <w:num w:numId="11" w16cid:durableId="63843312">
+    <w:abstractNumId w:val="9"/>
   </w:num>
 </w:numbering>
 </file>

</xml_diff>

<commit_message>
add repelit password on file
</commit_message>
<xml_diff>
--- a/mots_de_passe.docx
+++ b/mots_de_passe.docx
@@ -73,12 +73,14 @@
       <w:r>
         <w:t>Id</w:t>
       </w:r>
+      <w:proofErr w:type="gramStart"/>
       <w:r>
         <w:t> :</w:t>
       </w:r>
       <w:r>
         <w:t>jeremy.sabadie@2isa.org</w:t>
       </w:r>
+      <w:proofErr w:type="gramEnd"/>
     </w:p>
     <w:p>
       <w:pPr>
@@ -125,8 +127,13 @@
         <w:spacing w:line="240" w:lineRule="auto"/>
       </w:pPr>
       <w:r>
-        <w:t>Id :jeremysabadie</w:t>
-      </w:r>
+        <w:t>Id</w:t>
+      </w:r>
+      <w:proofErr w:type="gramStart"/>
+      <w:r>
+        <w:t> :jeremysabadie</w:t>
+      </w:r>
+      <w:proofErr w:type="gramEnd"/>
     </w:p>
     <w:p>
       <w:pPr>
@@ -177,7 +184,15 @@
         <w:spacing w:line="240" w:lineRule="auto"/>
       </w:pPr>
       <w:r>
-        <w:t>Id :Jérémy013</w:t>
+        <w:t>Id</w:t>
+      </w:r>
+      <w:proofErr w:type="gramStart"/>
+      <w:r>
+        <w:t> :Jérémy</w:t>
+      </w:r>
+      <w:proofErr w:type="gramEnd"/>
+      <w:r>
+        <w:t>013</w:t>
       </w:r>
     </w:p>
     <w:p>
@@ -190,7 +205,15 @@
         <w:spacing w:line="240" w:lineRule="auto"/>
       </w:pPr>
       <w:r>
-        <w:t>Mdp :English-pmn013</w:t>
+        <w:t>Mdp</w:t>
+      </w:r>
+      <w:proofErr w:type="gramStart"/>
+      <w:r>
+        <w:t> :English</w:t>
+      </w:r>
+      <w:proofErr w:type="gramEnd"/>
+      <w:r>
+        <w:t>-pmn013</w:t>
       </w:r>
     </w:p>
     <w:p>
@@ -322,7 +345,15 @@
         </w:numPr>
       </w:pPr>
       <w:r>
-        <w:t>Id :Jeremy-Sabadie</w:t>
+        <w:t>Id</w:t>
+      </w:r>
+      <w:proofErr w:type="gramStart"/>
+      <w:r>
+        <w:t> :Jeremy</w:t>
+      </w:r>
+      <w:proofErr w:type="gramEnd"/>
+      <w:r>
+        <w:t>-Sabadie</w:t>
       </w:r>
     </w:p>
     <w:p>
@@ -334,7 +365,15 @@
         </w:numPr>
       </w:pPr>
       <w:r>
-        <w:t>Mdp :gpmn013saba</w:t>
+        <w:t>Mdp</w:t>
+      </w:r>
+      <w:proofErr w:type="gramStart"/>
+      <w:r>
+        <w:t> :gpmn</w:t>
+      </w:r>
+      <w:proofErr w:type="gramEnd"/>
+      <w:r>
+        <w:t>013saba</w:t>
       </w:r>
     </w:p>
     <w:p>
@@ -361,10 +400,7 @@
         <w:t>Id :</w:t>
       </w:r>
       <w:r>
-        <w:t xml:space="preserve"> </w:t>
-      </w:r>
-      <w:r>
-        <w:t>jeremy.sabadie@2isa.org</w:t>
+        <w:t xml:space="preserve"> jeremy.sabadie@2isa.org</w:t>
       </w:r>
     </w:p>
     <w:p>
@@ -376,7 +412,68 @@
         </w:numPr>
       </w:pPr>
       <w:r>
-        <w:t>Mdp :gPmn013saba</w:t>
+        <w:t>Mdp</w:t>
+      </w:r>
+      <w:proofErr w:type="gramStart"/>
+      <w:r>
+        <w:t> :gPmn</w:t>
+      </w:r>
+      <w:proofErr w:type="gramEnd"/>
+      <w:r>
+        <w:t>013saba</w:t>
+      </w:r>
+    </w:p>
+    <w:p>
+      <w:pPr>
+        <w:pStyle w:val="Paragraphedeliste"/>
+        <w:numPr>
+          <w:ilvl w:val="0"/>
+          <w:numId w:val="12"/>
+        </w:numPr>
+      </w:pPr>
+      <w:r>
+        <w:t>Repelit :</w:t>
+      </w:r>
+    </w:p>
+    <w:p>
+      <w:pPr>
+        <w:pStyle w:val="Paragraphedeliste"/>
+        <w:numPr>
+          <w:ilvl w:val="1"/>
+          <w:numId w:val="12"/>
+        </w:numPr>
+      </w:pPr>
+      <w:r>
+        <w:t>Id :</w:t>
+      </w:r>
+      <w:r>
+        <w:t xml:space="preserve"> </w:t>
+      </w:r>
+      <w:r>
+        <w:t>jeremysabadie</w:t>
+      </w:r>
+    </w:p>
+    <w:p>
+      <w:pPr>
+        <w:pStyle w:val="Paragraphedeliste"/>
+        <w:numPr>
+          <w:ilvl w:val="1"/>
+          <w:numId w:val="12"/>
+        </w:numPr>
+      </w:pPr>
+      <w:r>
+        <w:t>Mdp :</w:t>
+      </w:r>
+      <w:r>
+        <w:t xml:space="preserve"> </w:t>
+      </w:r>
+      <w:proofErr w:type="gramStart"/>
+      <w:r>
+        <w:t>gPM?</w:t>
+      </w:r>
+      <w:proofErr w:type="gramEnd"/>
+      <w:r>
+        <w:t>013@%</w:t>
       </w:r>
     </w:p>
     <w:sectPr>
@@ -591,6 +688,116 @@
     </w:lvl>
   </w:abstractNum>
   <w:abstractNum w:abstractNumId="2" w15:restartNumberingAfterBreak="0">
+    <w:nsid w:val="0FE201DD"/>
+    <w:multiLevelType w:val="hybridMultilevel"/>
+    <w:tmpl w:val="29D643C6"/>
+    <w:lvl w:ilvl="0" w:tplc="040C000F">
+      <w:start w:val="1"/>
+      <w:numFmt w:val="decimal"/>
+      <w:lvlText w:val="%1."/>
+      <w:lvlJc w:val="left"/>
+      <w:pPr>
+        <w:ind w:left="1428" w:hanging="360"/>
+      </w:pPr>
+      <w:rPr>
+        <w:rFonts w:hint="default"/>
+      </w:rPr>
+    </w:lvl>
+    <w:lvl w:ilvl="1" w:tplc="040C000F">
+      <w:start w:val="1"/>
+      <w:numFmt w:val="decimal"/>
+      <w:lvlText w:val="%2."/>
+      <w:lvlJc w:val="left"/>
+      <w:pPr>
+        <w:ind w:left="2148" w:hanging="360"/>
+      </w:pPr>
+    </w:lvl>
+    <w:lvl w:ilvl="2" w:tplc="040C0005" w:tentative="1">
+      <w:start w:val="1"/>
+      <w:numFmt w:val="bullet"/>
+      <w:lvlText w:val=""/>
+      <w:lvlJc w:val="left"/>
+      <w:pPr>
+        <w:ind w:left="2868" w:hanging="360"/>
+      </w:pPr>
+      <w:rPr>
+        <w:rFonts w:ascii="Wingdings" w:hAnsi="Wingdings" w:hint="default"/>
+      </w:rPr>
+    </w:lvl>
+    <w:lvl w:ilvl="3" w:tplc="040C0001" w:tentative="1">
+      <w:start w:val="1"/>
+      <w:numFmt w:val="bullet"/>
+      <w:lvlText w:val=""/>
+      <w:lvlJc w:val="left"/>
+      <w:pPr>
+        <w:ind w:left="3588" w:hanging="360"/>
+      </w:pPr>
+      <w:rPr>
+        <w:rFonts w:ascii="Symbol" w:hAnsi="Symbol" w:hint="default"/>
+      </w:rPr>
+    </w:lvl>
+    <w:lvl w:ilvl="4" w:tplc="040C0003" w:tentative="1">
+      <w:start w:val="1"/>
+      <w:numFmt w:val="bullet"/>
+      <w:lvlText w:val="o"/>
+      <w:lvlJc w:val="left"/>
+      <w:pPr>
+        <w:ind w:left="4308" w:hanging="360"/>
+      </w:pPr>
+      <w:rPr>
+        <w:rFonts w:ascii="Courier New" w:hAnsi="Courier New" w:cs="Courier New" w:hint="default"/>
+      </w:rPr>
+    </w:lvl>
+    <w:lvl w:ilvl="5" w:tplc="040C0005" w:tentative="1">
+      <w:start w:val="1"/>
+      <w:numFmt w:val="bullet"/>
+      <w:lvlText w:val=""/>
+      <w:lvlJc w:val="left"/>
+      <w:pPr>
+        <w:ind w:left="5028" w:hanging="360"/>
+      </w:pPr>
+      <w:rPr>
+        <w:rFonts w:ascii="Wingdings" w:hAnsi="Wingdings" w:hint="default"/>
+      </w:rPr>
+    </w:lvl>
+    <w:lvl w:ilvl="6" w:tplc="040C0001" w:tentative="1">
+      <w:start w:val="1"/>
+      <w:numFmt w:val="bullet"/>
+      <w:lvlText w:val=""/>
+      <w:lvlJc w:val="left"/>
+      <w:pPr>
+        <w:ind w:left="5748" w:hanging="360"/>
+      </w:pPr>
+      <w:rPr>
+        <w:rFonts w:ascii="Symbol" w:hAnsi="Symbol" w:hint="default"/>
+      </w:rPr>
+    </w:lvl>
+    <w:lvl w:ilvl="7" w:tplc="040C0003" w:tentative="1">
+      <w:start w:val="1"/>
+      <w:numFmt w:val="bullet"/>
+      <w:lvlText w:val="o"/>
+      <w:lvlJc w:val="left"/>
+      <w:pPr>
+        <w:ind w:left="6468" w:hanging="360"/>
+      </w:pPr>
+      <w:rPr>
+        <w:rFonts w:ascii="Courier New" w:hAnsi="Courier New" w:cs="Courier New" w:hint="default"/>
+      </w:rPr>
+    </w:lvl>
+    <w:lvl w:ilvl="8" w:tplc="040C0005" w:tentative="1">
+      <w:start w:val="1"/>
+      <w:numFmt w:val="bullet"/>
+      <w:lvlText w:val=""/>
+      <w:lvlJc w:val="left"/>
+      <w:pPr>
+        <w:ind w:left="7188" w:hanging="360"/>
+      </w:pPr>
+      <w:rPr>
+        <w:rFonts w:ascii="Wingdings" w:hAnsi="Wingdings" w:hint="default"/>
+      </w:rPr>
+    </w:lvl>
+  </w:abstractNum>
+  <w:abstractNum w:abstractNumId="3" w15:restartNumberingAfterBreak="0">
     <w:nsid w:val="22CA4A53"/>
     <w:multiLevelType w:val="hybridMultilevel"/>
     <w:tmpl w:val="2E444CF0"/>
@@ -676,7 +883,7 @@
       </w:pPr>
     </w:lvl>
   </w:abstractNum>
-  <w:abstractNum w:abstractNumId="3" w15:restartNumberingAfterBreak="0">
+  <w:abstractNum w:abstractNumId="4" w15:restartNumberingAfterBreak="0">
     <w:nsid w:val="2C7673B5"/>
     <w:multiLevelType w:val="hybridMultilevel"/>
     <w:tmpl w:val="847C1092"/>
@@ -762,7 +969,7 @@
       </w:pPr>
     </w:lvl>
   </w:abstractNum>
-  <w:abstractNum w:abstractNumId="4" w15:restartNumberingAfterBreak="0">
+  <w:abstractNum w:abstractNumId="5" w15:restartNumberingAfterBreak="0">
     <w:nsid w:val="3E2F3FE4"/>
     <w:multiLevelType w:val="hybridMultilevel"/>
     <w:tmpl w:val="83A6ED04"/>
@@ -848,7 +1055,7 @@
       </w:pPr>
     </w:lvl>
   </w:abstractNum>
-  <w:abstractNum w:abstractNumId="5" w15:restartNumberingAfterBreak="0">
+  <w:abstractNum w:abstractNumId="6" w15:restartNumberingAfterBreak="0">
     <w:nsid w:val="40484ECC"/>
     <w:multiLevelType w:val="hybridMultilevel"/>
     <w:tmpl w:val="47C0F466"/>
@@ -934,7 +1141,7 @@
       </w:pPr>
     </w:lvl>
   </w:abstractNum>
-  <w:abstractNum w:abstractNumId="6" w15:restartNumberingAfterBreak="0">
+  <w:abstractNum w:abstractNumId="7" w15:restartNumberingAfterBreak="0">
     <w:nsid w:val="43F13DC7"/>
     <w:multiLevelType w:val="hybridMultilevel"/>
     <w:tmpl w:val="05F86CBE"/>
@@ -1044,7 +1251,7 @@
       </w:rPr>
     </w:lvl>
   </w:abstractNum>
-  <w:abstractNum w:abstractNumId="7" w15:restartNumberingAfterBreak="0">
+  <w:abstractNum w:abstractNumId="8" w15:restartNumberingAfterBreak="0">
     <w:nsid w:val="477A66B5"/>
     <w:multiLevelType w:val="hybridMultilevel"/>
     <w:tmpl w:val="E2464020"/>
@@ -1130,7 +1337,7 @@
       </w:pPr>
     </w:lvl>
   </w:abstractNum>
-  <w:abstractNum w:abstractNumId="8" w15:restartNumberingAfterBreak="0">
+  <w:abstractNum w:abstractNumId="9" w15:restartNumberingAfterBreak="0">
     <w:nsid w:val="479729AA"/>
     <w:multiLevelType w:val="hybridMultilevel"/>
     <w:tmpl w:val="5760995A"/>
@@ -1240,7 +1447,7 @@
       </w:rPr>
     </w:lvl>
   </w:abstractNum>
-  <w:abstractNum w:abstractNumId="9" w15:restartNumberingAfterBreak="0">
+  <w:abstractNum w:abstractNumId="10" w15:restartNumberingAfterBreak="0">
     <w:nsid w:val="59892901"/>
     <w:multiLevelType w:val="hybridMultilevel"/>
     <w:tmpl w:val="E806CE2E"/>
@@ -1350,7 +1557,7 @@
       </w:rPr>
     </w:lvl>
   </w:abstractNum>
-  <w:abstractNum w:abstractNumId="10" w15:restartNumberingAfterBreak="0">
+  <w:abstractNum w:abstractNumId="11" w15:restartNumberingAfterBreak="0">
     <w:nsid w:val="7A8B014E"/>
     <w:multiLevelType w:val="hybridMultilevel"/>
     <w:tmpl w:val="70EA1F8C"/>
@@ -1437,37 +1644,40 @@
     </w:lvl>
   </w:abstractNum>
   <w:num w:numId="1" w16cid:durableId="1131677791">
+    <w:abstractNumId w:val="9"/>
+  </w:num>
+  <w:num w:numId="2" w16cid:durableId="1045329266">
+    <w:abstractNumId w:val="11"/>
+  </w:num>
+  <w:num w:numId="3" w16cid:durableId="589198962">
     <w:abstractNumId w:val="8"/>
   </w:num>
-  <w:num w:numId="2" w16cid:durableId="1045329266">
-    <w:abstractNumId w:val="10"/>
-  </w:num>
-  <w:num w:numId="3" w16cid:durableId="589198962">
-    <w:abstractNumId w:val="7"/>
-  </w:num>
   <w:num w:numId="4" w16cid:durableId="240212271">
-    <w:abstractNumId w:val="3"/>
+    <w:abstractNumId w:val="4"/>
   </w:num>
   <w:num w:numId="5" w16cid:durableId="1230769552">
     <w:abstractNumId w:val="0"/>
   </w:num>
   <w:num w:numId="6" w16cid:durableId="257907269">
-    <w:abstractNumId w:val="6"/>
+    <w:abstractNumId w:val="7"/>
   </w:num>
   <w:num w:numId="7" w16cid:durableId="1714377898">
-    <w:abstractNumId w:val="4"/>
+    <w:abstractNumId w:val="5"/>
   </w:num>
   <w:num w:numId="8" w16cid:durableId="578370120">
-    <w:abstractNumId w:val="2"/>
+    <w:abstractNumId w:val="3"/>
   </w:num>
   <w:num w:numId="9" w16cid:durableId="2056540825">
     <w:abstractNumId w:val="1"/>
   </w:num>
   <w:num w:numId="10" w16cid:durableId="185875751">
-    <w:abstractNumId w:val="5"/>
+    <w:abstractNumId w:val="6"/>
   </w:num>
   <w:num w:numId="11" w16cid:durableId="63843312">
-    <w:abstractNumId w:val="9"/>
+    <w:abstractNumId w:val="10"/>
+  </w:num>
+  <w:num w:numId="12" w16cid:durableId="121272384">
+    <w:abstractNumId w:val="2"/>
   </w:num>
 </w:numbering>
 </file>

</xml_diff>

<commit_message>
add khan academy password
</commit_message>
<xml_diff>
--- a/mots_de_passe.docx
+++ b/mots_de_passe.docx
@@ -447,10 +447,7 @@
         <w:t>Id :</w:t>
       </w:r>
       <w:r>
-        <w:t xml:space="preserve"> </w:t>
-      </w:r>
-      <w:r>
-        <w:t>jeremysabadie</w:t>
+        <w:t xml:space="preserve"> jeremysabadie</w:t>
       </w:r>
     </w:p>
     <w:p>
@@ -459,6 +456,65 @@
         <w:numPr>
           <w:ilvl w:val="1"/>
           <w:numId w:val="12"/>
+        </w:numPr>
+      </w:pPr>
+      <w:r>
+        <w:t>Mdp :</w:t>
+      </w:r>
+      <w:r>
+        <w:t xml:space="preserve"> </w:t>
+      </w:r>
+      <w:proofErr w:type="gramStart"/>
+      <w:r>
+        <w:t>gPM?</w:t>
+      </w:r>
+      <w:proofErr w:type="gramEnd"/>
+      <w:r>
+        <w:t>013@%</w:t>
+      </w:r>
+    </w:p>
+    <w:p>
+      <w:pPr>
+        <w:pStyle w:val="Paragraphedeliste"/>
+        <w:numPr>
+          <w:ilvl w:val="0"/>
+          <w:numId w:val="15"/>
+        </w:numPr>
+      </w:pPr>
+      <w:r>
+        <w:t>K</w:t>
+      </w:r>
+      <w:r>
+        <w:t>h</w:t>
+      </w:r>
+      <w:r>
+        <w:t>an academy :</w:t>
+      </w:r>
+    </w:p>
+    <w:p>
+      <w:pPr>
+        <w:pStyle w:val="Paragraphedeliste"/>
+        <w:numPr>
+          <w:ilvl w:val="1"/>
+          <w:numId w:val="15"/>
+        </w:numPr>
+      </w:pPr>
+      <w:r>
+        <w:t>Id :</w:t>
+      </w:r>
+      <w:r>
+        <w:t xml:space="preserve"> </w:t>
+      </w:r>
+      <w:r>
+        <w:t>jeremy.sabadie@2isa.org</w:t>
+      </w:r>
+    </w:p>
+    <w:p>
+      <w:pPr>
+        <w:pStyle w:val="Paragraphedeliste"/>
+        <w:numPr>
+          <w:ilvl w:val="1"/>
+          <w:numId w:val="15"/>
         </w:numPr>
       </w:pPr>
       <w:r>
@@ -970,6 +1026,119 @@
     </w:lvl>
   </w:abstractNum>
   <w:abstractNum w:abstractNumId="5" w15:restartNumberingAfterBreak="0">
+    <w:nsid w:val="3D731A4A"/>
+    <w:multiLevelType w:val="hybridMultilevel"/>
+    <w:tmpl w:val="8AF66C08"/>
+    <w:lvl w:ilvl="0" w:tplc="040C0001">
+      <w:start w:val="1"/>
+      <w:numFmt w:val="bullet"/>
+      <w:lvlText w:val=""/>
+      <w:lvlJc w:val="left"/>
+      <w:pPr>
+        <w:ind w:left="2136" w:hanging="360"/>
+      </w:pPr>
+      <w:rPr>
+        <w:rFonts w:ascii="Symbol" w:hAnsi="Symbol" w:hint="default"/>
+      </w:rPr>
+    </w:lvl>
+    <w:lvl w:ilvl="1" w:tplc="040C0003" w:tentative="1">
+      <w:start w:val="1"/>
+      <w:numFmt w:val="bullet"/>
+      <w:lvlText w:val="o"/>
+      <w:lvlJc w:val="left"/>
+      <w:pPr>
+        <w:ind w:left="2856" w:hanging="360"/>
+      </w:pPr>
+      <w:rPr>
+        <w:rFonts w:ascii="Courier New" w:hAnsi="Courier New" w:cs="Courier New" w:hint="default"/>
+      </w:rPr>
+    </w:lvl>
+    <w:lvl w:ilvl="2" w:tplc="040C0005" w:tentative="1">
+      <w:start w:val="1"/>
+      <w:numFmt w:val="bullet"/>
+      <w:lvlText w:val=""/>
+      <w:lvlJc w:val="left"/>
+      <w:pPr>
+        <w:ind w:left="3576" w:hanging="360"/>
+      </w:pPr>
+      <w:rPr>
+        <w:rFonts w:ascii="Wingdings" w:hAnsi="Wingdings" w:hint="default"/>
+      </w:rPr>
+    </w:lvl>
+    <w:lvl w:ilvl="3" w:tplc="040C0001" w:tentative="1">
+      <w:start w:val="1"/>
+      <w:numFmt w:val="bullet"/>
+      <w:lvlText w:val=""/>
+      <w:lvlJc w:val="left"/>
+      <w:pPr>
+        <w:ind w:left="4296" w:hanging="360"/>
+      </w:pPr>
+      <w:rPr>
+        <w:rFonts w:ascii="Symbol" w:hAnsi="Symbol" w:hint="default"/>
+      </w:rPr>
+    </w:lvl>
+    <w:lvl w:ilvl="4" w:tplc="040C0003" w:tentative="1">
+      <w:start w:val="1"/>
+      <w:numFmt w:val="bullet"/>
+      <w:lvlText w:val="o"/>
+      <w:lvlJc w:val="left"/>
+      <w:pPr>
+        <w:ind w:left="5016" w:hanging="360"/>
+      </w:pPr>
+      <w:rPr>
+        <w:rFonts w:ascii="Courier New" w:hAnsi="Courier New" w:cs="Courier New" w:hint="default"/>
+      </w:rPr>
+    </w:lvl>
+    <w:lvl w:ilvl="5" w:tplc="040C0005" w:tentative="1">
+      <w:start w:val="1"/>
+      <w:numFmt w:val="bullet"/>
+      <w:lvlText w:val=""/>
+      <w:lvlJc w:val="left"/>
+      <w:pPr>
+        <w:ind w:left="5736" w:hanging="360"/>
+      </w:pPr>
+      <w:rPr>
+        <w:rFonts w:ascii="Wingdings" w:hAnsi="Wingdings" w:hint="default"/>
+      </w:rPr>
+    </w:lvl>
+    <w:lvl w:ilvl="6" w:tplc="040C0001" w:tentative="1">
+      <w:start w:val="1"/>
+      <w:numFmt w:val="bullet"/>
+      <w:lvlText w:val=""/>
+      <w:lvlJc w:val="left"/>
+      <w:pPr>
+        <w:ind w:left="6456" w:hanging="360"/>
+      </w:pPr>
+      <w:rPr>
+        <w:rFonts w:ascii="Symbol" w:hAnsi="Symbol" w:hint="default"/>
+      </w:rPr>
+    </w:lvl>
+    <w:lvl w:ilvl="7" w:tplc="040C0003" w:tentative="1">
+      <w:start w:val="1"/>
+      <w:numFmt w:val="bullet"/>
+      <w:lvlText w:val="o"/>
+      <w:lvlJc w:val="left"/>
+      <w:pPr>
+        <w:ind w:left="7176" w:hanging="360"/>
+      </w:pPr>
+      <w:rPr>
+        <w:rFonts w:ascii="Courier New" w:hAnsi="Courier New" w:cs="Courier New" w:hint="default"/>
+      </w:rPr>
+    </w:lvl>
+    <w:lvl w:ilvl="8" w:tplc="040C0005" w:tentative="1">
+      <w:start w:val="1"/>
+      <w:numFmt w:val="bullet"/>
+      <w:lvlText w:val=""/>
+      <w:lvlJc w:val="left"/>
+      <w:pPr>
+        <w:ind w:left="7896" w:hanging="360"/>
+      </w:pPr>
+      <w:rPr>
+        <w:rFonts w:ascii="Wingdings" w:hAnsi="Wingdings" w:hint="default"/>
+      </w:rPr>
+    </w:lvl>
+  </w:abstractNum>
+  <w:abstractNum w:abstractNumId="6" w15:restartNumberingAfterBreak="0">
     <w:nsid w:val="3E2F3FE4"/>
     <w:multiLevelType w:val="hybridMultilevel"/>
     <w:tmpl w:val="83A6ED04"/>
@@ -1055,7 +1224,7 @@
       </w:pPr>
     </w:lvl>
   </w:abstractNum>
-  <w:abstractNum w:abstractNumId="6" w15:restartNumberingAfterBreak="0">
+  <w:abstractNum w:abstractNumId="7" w15:restartNumberingAfterBreak="0">
     <w:nsid w:val="40484ECC"/>
     <w:multiLevelType w:val="hybridMultilevel"/>
     <w:tmpl w:val="47C0F466"/>
@@ -1141,7 +1310,7 @@
       </w:pPr>
     </w:lvl>
   </w:abstractNum>
-  <w:abstractNum w:abstractNumId="7" w15:restartNumberingAfterBreak="0">
+  <w:abstractNum w:abstractNumId="8" w15:restartNumberingAfterBreak="0">
     <w:nsid w:val="43F13DC7"/>
     <w:multiLevelType w:val="hybridMultilevel"/>
     <w:tmpl w:val="05F86CBE"/>
@@ -1251,7 +1420,7 @@
       </w:rPr>
     </w:lvl>
   </w:abstractNum>
-  <w:abstractNum w:abstractNumId="8" w15:restartNumberingAfterBreak="0">
+  <w:abstractNum w:abstractNumId="9" w15:restartNumberingAfterBreak="0">
     <w:nsid w:val="477A66B5"/>
     <w:multiLevelType w:val="hybridMultilevel"/>
     <w:tmpl w:val="E2464020"/>
@@ -1337,7 +1506,7 @@
       </w:pPr>
     </w:lvl>
   </w:abstractNum>
-  <w:abstractNum w:abstractNumId="9" w15:restartNumberingAfterBreak="0">
+  <w:abstractNum w:abstractNumId="10" w15:restartNumberingAfterBreak="0">
     <w:nsid w:val="479729AA"/>
     <w:multiLevelType w:val="hybridMultilevel"/>
     <w:tmpl w:val="5760995A"/>
@@ -1447,7 +1616,117 @@
       </w:rPr>
     </w:lvl>
   </w:abstractNum>
-  <w:abstractNum w:abstractNumId="10" w15:restartNumberingAfterBreak="0">
+  <w:abstractNum w:abstractNumId="11" w15:restartNumberingAfterBreak="0">
+    <w:nsid w:val="53E009C4"/>
+    <w:multiLevelType w:val="hybridMultilevel"/>
+    <w:tmpl w:val="7EE6C08A"/>
+    <w:lvl w:ilvl="0" w:tplc="040C0001">
+      <w:start w:val="1"/>
+      <w:numFmt w:val="bullet"/>
+      <w:lvlText w:val=""/>
+      <w:lvlJc w:val="left"/>
+      <w:pPr>
+        <w:ind w:left="1428" w:hanging="360"/>
+      </w:pPr>
+      <w:rPr>
+        <w:rFonts w:ascii="Symbol" w:hAnsi="Symbol" w:hint="default"/>
+      </w:rPr>
+    </w:lvl>
+    <w:lvl w:ilvl="1" w:tplc="040C000F">
+      <w:start w:val="1"/>
+      <w:numFmt w:val="decimal"/>
+      <w:lvlText w:val="%2."/>
+      <w:lvlJc w:val="left"/>
+      <w:pPr>
+        <w:ind w:left="2148" w:hanging="360"/>
+      </w:pPr>
+    </w:lvl>
+    <w:lvl w:ilvl="2" w:tplc="040C0005" w:tentative="1">
+      <w:start w:val="1"/>
+      <w:numFmt w:val="bullet"/>
+      <w:lvlText w:val=""/>
+      <w:lvlJc w:val="left"/>
+      <w:pPr>
+        <w:ind w:left="2868" w:hanging="360"/>
+      </w:pPr>
+      <w:rPr>
+        <w:rFonts w:ascii="Wingdings" w:hAnsi="Wingdings" w:hint="default"/>
+      </w:rPr>
+    </w:lvl>
+    <w:lvl w:ilvl="3" w:tplc="040C0001" w:tentative="1">
+      <w:start w:val="1"/>
+      <w:numFmt w:val="bullet"/>
+      <w:lvlText w:val=""/>
+      <w:lvlJc w:val="left"/>
+      <w:pPr>
+        <w:ind w:left="3588" w:hanging="360"/>
+      </w:pPr>
+      <w:rPr>
+        <w:rFonts w:ascii="Symbol" w:hAnsi="Symbol" w:hint="default"/>
+      </w:rPr>
+    </w:lvl>
+    <w:lvl w:ilvl="4" w:tplc="040C0003" w:tentative="1">
+      <w:start w:val="1"/>
+      <w:numFmt w:val="bullet"/>
+      <w:lvlText w:val="o"/>
+      <w:lvlJc w:val="left"/>
+      <w:pPr>
+        <w:ind w:left="4308" w:hanging="360"/>
+      </w:pPr>
+      <w:rPr>
+        <w:rFonts w:ascii="Courier New" w:hAnsi="Courier New" w:cs="Courier New" w:hint="default"/>
+      </w:rPr>
+    </w:lvl>
+    <w:lvl w:ilvl="5" w:tplc="040C0005" w:tentative="1">
+      <w:start w:val="1"/>
+      <w:numFmt w:val="bullet"/>
+      <w:lvlText w:val=""/>
+      <w:lvlJc w:val="left"/>
+      <w:pPr>
+        <w:ind w:left="5028" w:hanging="360"/>
+      </w:pPr>
+      <w:rPr>
+        <w:rFonts w:ascii="Wingdings" w:hAnsi="Wingdings" w:hint="default"/>
+      </w:rPr>
+    </w:lvl>
+    <w:lvl w:ilvl="6" w:tplc="040C0001" w:tentative="1">
+      <w:start w:val="1"/>
+      <w:numFmt w:val="bullet"/>
+      <w:lvlText w:val=""/>
+      <w:lvlJc w:val="left"/>
+      <w:pPr>
+        <w:ind w:left="5748" w:hanging="360"/>
+      </w:pPr>
+      <w:rPr>
+        <w:rFonts w:ascii="Symbol" w:hAnsi="Symbol" w:hint="default"/>
+      </w:rPr>
+    </w:lvl>
+    <w:lvl w:ilvl="7" w:tplc="040C0003" w:tentative="1">
+      <w:start w:val="1"/>
+      <w:numFmt w:val="bullet"/>
+      <w:lvlText w:val="o"/>
+      <w:lvlJc w:val="left"/>
+      <w:pPr>
+        <w:ind w:left="6468" w:hanging="360"/>
+      </w:pPr>
+      <w:rPr>
+        <w:rFonts w:ascii="Courier New" w:hAnsi="Courier New" w:cs="Courier New" w:hint="default"/>
+      </w:rPr>
+    </w:lvl>
+    <w:lvl w:ilvl="8" w:tplc="040C0005" w:tentative="1">
+      <w:start w:val="1"/>
+      <w:numFmt w:val="bullet"/>
+      <w:lvlText w:val=""/>
+      <w:lvlJc w:val="left"/>
+      <w:pPr>
+        <w:ind w:left="7188" w:hanging="360"/>
+      </w:pPr>
+      <w:rPr>
+        <w:rFonts w:ascii="Wingdings" w:hAnsi="Wingdings" w:hint="default"/>
+      </w:rPr>
+    </w:lvl>
+  </w:abstractNum>
+  <w:abstractNum w:abstractNumId="12" w15:restartNumberingAfterBreak="0">
     <w:nsid w:val="59892901"/>
     <w:multiLevelType w:val="hybridMultilevel"/>
     <w:tmpl w:val="E806CE2E"/>
@@ -1557,7 +1836,120 @@
       </w:rPr>
     </w:lvl>
   </w:abstractNum>
-  <w:abstractNum w:abstractNumId="11" w15:restartNumberingAfterBreak="0">
+  <w:abstractNum w:abstractNumId="13" w15:restartNumberingAfterBreak="0">
+    <w:nsid w:val="5C96279A"/>
+    <w:multiLevelType w:val="hybridMultilevel"/>
+    <w:tmpl w:val="0FBC0950"/>
+    <w:lvl w:ilvl="0" w:tplc="040C0001">
+      <w:start w:val="1"/>
+      <w:numFmt w:val="bullet"/>
+      <w:lvlText w:val=""/>
+      <w:lvlJc w:val="left"/>
+      <w:pPr>
+        <w:ind w:left="1428" w:hanging="360"/>
+      </w:pPr>
+      <w:rPr>
+        <w:rFonts w:ascii="Symbol" w:hAnsi="Symbol" w:hint="default"/>
+      </w:rPr>
+    </w:lvl>
+    <w:lvl w:ilvl="1" w:tplc="040C0003" w:tentative="1">
+      <w:start w:val="1"/>
+      <w:numFmt w:val="bullet"/>
+      <w:lvlText w:val="o"/>
+      <w:lvlJc w:val="left"/>
+      <w:pPr>
+        <w:ind w:left="2148" w:hanging="360"/>
+      </w:pPr>
+      <w:rPr>
+        <w:rFonts w:ascii="Courier New" w:hAnsi="Courier New" w:cs="Courier New" w:hint="default"/>
+      </w:rPr>
+    </w:lvl>
+    <w:lvl w:ilvl="2" w:tplc="040C0005" w:tentative="1">
+      <w:start w:val="1"/>
+      <w:numFmt w:val="bullet"/>
+      <w:lvlText w:val=""/>
+      <w:lvlJc w:val="left"/>
+      <w:pPr>
+        <w:ind w:left="2868" w:hanging="360"/>
+      </w:pPr>
+      <w:rPr>
+        <w:rFonts w:ascii="Wingdings" w:hAnsi="Wingdings" w:hint="default"/>
+      </w:rPr>
+    </w:lvl>
+    <w:lvl w:ilvl="3" w:tplc="040C0001" w:tentative="1">
+      <w:start w:val="1"/>
+      <w:numFmt w:val="bullet"/>
+      <w:lvlText w:val=""/>
+      <w:lvlJc w:val="left"/>
+      <w:pPr>
+        <w:ind w:left="3588" w:hanging="360"/>
+      </w:pPr>
+      <w:rPr>
+        <w:rFonts w:ascii="Symbol" w:hAnsi="Symbol" w:hint="default"/>
+      </w:rPr>
+    </w:lvl>
+    <w:lvl w:ilvl="4" w:tplc="040C0003" w:tentative="1">
+      <w:start w:val="1"/>
+      <w:numFmt w:val="bullet"/>
+      <w:lvlText w:val="o"/>
+      <w:lvlJc w:val="left"/>
+      <w:pPr>
+        <w:ind w:left="4308" w:hanging="360"/>
+      </w:pPr>
+      <w:rPr>
+        <w:rFonts w:ascii="Courier New" w:hAnsi="Courier New" w:cs="Courier New" w:hint="default"/>
+      </w:rPr>
+    </w:lvl>
+    <w:lvl w:ilvl="5" w:tplc="040C0005" w:tentative="1">
+      <w:start w:val="1"/>
+      <w:numFmt w:val="bullet"/>
+      <w:lvlText w:val=""/>
+      <w:lvlJc w:val="left"/>
+      <w:pPr>
+        <w:ind w:left="5028" w:hanging="360"/>
+      </w:pPr>
+      <w:rPr>
+        <w:rFonts w:ascii="Wingdings" w:hAnsi="Wingdings" w:hint="default"/>
+      </w:rPr>
+    </w:lvl>
+    <w:lvl w:ilvl="6" w:tplc="040C0001" w:tentative="1">
+      <w:start w:val="1"/>
+      <w:numFmt w:val="bullet"/>
+      <w:lvlText w:val=""/>
+      <w:lvlJc w:val="left"/>
+      <w:pPr>
+        <w:ind w:left="5748" w:hanging="360"/>
+      </w:pPr>
+      <w:rPr>
+        <w:rFonts w:ascii="Symbol" w:hAnsi="Symbol" w:hint="default"/>
+      </w:rPr>
+    </w:lvl>
+    <w:lvl w:ilvl="7" w:tplc="040C0003" w:tentative="1">
+      <w:start w:val="1"/>
+      <w:numFmt w:val="bullet"/>
+      <w:lvlText w:val="o"/>
+      <w:lvlJc w:val="left"/>
+      <w:pPr>
+        <w:ind w:left="6468" w:hanging="360"/>
+      </w:pPr>
+      <w:rPr>
+        <w:rFonts w:ascii="Courier New" w:hAnsi="Courier New" w:cs="Courier New" w:hint="default"/>
+      </w:rPr>
+    </w:lvl>
+    <w:lvl w:ilvl="8" w:tplc="040C0005" w:tentative="1">
+      <w:start w:val="1"/>
+      <w:numFmt w:val="bullet"/>
+      <w:lvlText w:val=""/>
+      <w:lvlJc w:val="left"/>
+      <w:pPr>
+        <w:ind w:left="7188" w:hanging="360"/>
+      </w:pPr>
+      <w:rPr>
+        <w:rFonts w:ascii="Wingdings" w:hAnsi="Wingdings" w:hint="default"/>
+      </w:rPr>
+    </w:lvl>
+  </w:abstractNum>
+  <w:abstractNum w:abstractNumId="14" w15:restartNumberingAfterBreak="0">
     <w:nsid w:val="7A8B014E"/>
     <w:multiLevelType w:val="hybridMultilevel"/>
     <w:tmpl w:val="70EA1F8C"/>
@@ -1644,13 +2036,13 @@
     </w:lvl>
   </w:abstractNum>
   <w:num w:numId="1" w16cid:durableId="1131677791">
-    <w:abstractNumId w:val="9"/>
+    <w:abstractNumId w:val="10"/>
   </w:num>
   <w:num w:numId="2" w16cid:durableId="1045329266">
-    <w:abstractNumId w:val="11"/>
+    <w:abstractNumId w:val="14"/>
   </w:num>
   <w:num w:numId="3" w16cid:durableId="589198962">
-    <w:abstractNumId w:val="8"/>
+    <w:abstractNumId w:val="9"/>
   </w:num>
   <w:num w:numId="4" w16cid:durableId="240212271">
     <w:abstractNumId w:val="4"/>
@@ -1659,10 +2051,10 @@
     <w:abstractNumId w:val="0"/>
   </w:num>
   <w:num w:numId="6" w16cid:durableId="257907269">
-    <w:abstractNumId w:val="7"/>
+    <w:abstractNumId w:val="8"/>
   </w:num>
   <w:num w:numId="7" w16cid:durableId="1714377898">
-    <w:abstractNumId w:val="5"/>
+    <w:abstractNumId w:val="6"/>
   </w:num>
   <w:num w:numId="8" w16cid:durableId="578370120">
     <w:abstractNumId w:val="3"/>
@@ -1671,13 +2063,22 @@
     <w:abstractNumId w:val="1"/>
   </w:num>
   <w:num w:numId="10" w16cid:durableId="185875751">
-    <w:abstractNumId w:val="6"/>
+    <w:abstractNumId w:val="7"/>
   </w:num>
   <w:num w:numId="11" w16cid:durableId="63843312">
-    <w:abstractNumId w:val="10"/>
+    <w:abstractNumId w:val="12"/>
   </w:num>
   <w:num w:numId="12" w16cid:durableId="121272384">
     <w:abstractNumId w:val="2"/>
+  </w:num>
+  <w:num w:numId="13" w16cid:durableId="1429503909">
+    <w:abstractNumId w:val="5"/>
+  </w:num>
+  <w:num w:numId="14" w16cid:durableId="1385761354">
+    <w:abstractNumId w:val="13"/>
+  </w:num>
+  <w:num w:numId="15" w16cid:durableId="1444299715">
+    <w:abstractNumId w:val="11"/>
   </w:num>
 </w:numbering>
 </file>

</xml_diff>

<commit_message>
change the ITE password
</commit_message>
<xml_diff>
--- a/mots_de_passe.docx
+++ b/mots_de_passe.docx
@@ -37,8 +37,13 @@
         </w:numPr>
         <w:spacing w:line="240" w:lineRule="auto"/>
       </w:pPr>
-      <w:r>
-        <w:t>Mdp :</w:t>
+      <w:proofErr w:type="spellStart"/>
+      <w:r>
+        <w:t>Mdp</w:t>
+      </w:r>
+      <w:proofErr w:type="spellEnd"/>
+      <w:r>
+        <w:t> :</w:t>
       </w:r>
     </w:p>
     <w:p>
@@ -91,12 +96,14 @@
         </w:numPr>
         <w:spacing w:line="240" w:lineRule="auto"/>
       </w:pPr>
+      <w:proofErr w:type="spellStart"/>
       <w:r>
         <w:t>M</w:t>
       </w:r>
       <w:r>
         <w:t>dp</w:t>
       </w:r>
+      <w:proofErr w:type="spellEnd"/>
       <w:r>
         <w:t> :</w:t>
       </w:r>
@@ -131,8 +138,13 @@
       </w:r>
       <w:proofErr w:type="gramStart"/>
       <w:r>
-        <w:t> :jeremysabadie</w:t>
-      </w:r>
+        <w:t> :</w:t>
+      </w:r>
+      <w:proofErr w:type="spellStart"/>
+      <w:r>
+        <w:t>jeremysabadie</w:t>
+      </w:r>
+      <w:proofErr w:type="spellEnd"/>
       <w:proofErr w:type="gramEnd"/>
     </w:p>
     <w:p>
@@ -144,12 +156,14 @@
         </w:numPr>
         <w:spacing w:line="240" w:lineRule="auto"/>
       </w:pPr>
+      <w:proofErr w:type="spellStart"/>
       <w:r>
         <w:t>M</w:t>
       </w:r>
       <w:r>
         <w:t>dp</w:t>
       </w:r>
+      <w:proofErr w:type="spellEnd"/>
       <w:r>
         <w:t> : gpmn013saba</w:t>
       </w:r>
@@ -170,8 +184,29 @@
         </w:numPr>
         <w:spacing w:line="240" w:lineRule="auto"/>
       </w:pPr>
-      <w:r>
-        <w:t>Learn english british council :</w:t>
+      <w:proofErr w:type="spellStart"/>
+      <w:r>
+        <w:t>Learn</w:t>
+      </w:r>
+      <w:proofErr w:type="spellEnd"/>
+      <w:r>
+        <w:t xml:space="preserve"> </w:t>
+      </w:r>
+      <w:proofErr w:type="spellStart"/>
+      <w:r>
+        <w:t>english</w:t>
+      </w:r>
+      <w:proofErr w:type="spellEnd"/>
+      <w:r>
+        <w:t xml:space="preserve"> british </w:t>
+      </w:r>
+      <w:proofErr w:type="spellStart"/>
+      <w:r>
+        <w:t>council</w:t>
+      </w:r>
+      <w:proofErr w:type="spellEnd"/>
+      <w:r>
+        <w:t> :</w:t>
       </w:r>
     </w:p>
     <w:p>
@@ -204,9 +239,11 @@
         </w:numPr>
         <w:spacing w:line="240" w:lineRule="auto"/>
       </w:pPr>
+      <w:proofErr w:type="spellStart"/>
       <w:r>
         <w:t>Mdp</w:t>
       </w:r>
+      <w:proofErr w:type="spellEnd"/>
       <w:proofErr w:type="gramStart"/>
       <w:r>
         <w:t> :English</w:t>
@@ -259,8 +296,13 @@
         </w:numPr>
         <w:spacing w:line="240" w:lineRule="auto"/>
       </w:pPr>
-      <w:r>
-        <w:t>Mdp :2isaPmn013</w:t>
+      <w:proofErr w:type="spellStart"/>
+      <w:r>
+        <w:t>Mdp</w:t>
+      </w:r>
+      <w:proofErr w:type="spellEnd"/>
+      <w:r>
+        <w:t> :2isaPmn013</w:t>
       </w:r>
     </w:p>
     <w:p>
@@ -272,8 +314,13 @@
         </w:numPr>
         <w:spacing w:line="240" w:lineRule="auto"/>
       </w:pPr>
-      <w:r>
-        <w:t>Linkdin Learning :</w:t>
+      <w:proofErr w:type="spellStart"/>
+      <w:r>
+        <w:t>Linkdin</w:t>
+      </w:r>
+      <w:proofErr w:type="spellEnd"/>
+      <w:r>
+        <w:t xml:space="preserve"> Learning :</w:t>
       </w:r>
     </w:p>
     <w:p>
@@ -304,8 +351,13 @@
           <w:numId w:val="8"/>
         </w:numPr>
       </w:pPr>
-      <w:r>
-        <w:t>Mdp :</w:t>
+      <w:proofErr w:type="spellStart"/>
+      <w:r>
+        <w:t>Mdp</w:t>
+      </w:r>
+      <w:proofErr w:type="spellEnd"/>
+      <w:r>
+        <w:t> :</w:t>
       </w:r>
       <w:r>
         <w:rPr>
@@ -364,9 +416,11 @@
           <w:numId w:val="11"/>
         </w:numPr>
       </w:pPr>
+      <w:proofErr w:type="spellStart"/>
       <w:r>
         <w:t>Mdp</w:t>
       </w:r>
+      <w:proofErr w:type="spellEnd"/>
       <w:proofErr w:type="gramStart"/>
       <w:r>
         <w:t> :gpmn</w:t>
@@ -411,9 +465,11 @@
           <w:numId w:val="11"/>
         </w:numPr>
       </w:pPr>
+      <w:proofErr w:type="spellStart"/>
       <w:r>
         <w:t>Mdp</w:t>
       </w:r>
+      <w:proofErr w:type="spellEnd"/>
       <w:proofErr w:type="gramStart"/>
       <w:r>
         <w:t> :gPmn</w:t>
@@ -421,6 +477,9 @@
       <w:proofErr w:type="gramEnd"/>
       <w:r>
         <w:t>013saba</w:t>
+      </w:r>
+      <w:r>
+        <w:t>@%</w:t>
       </w:r>
     </w:p>
     <w:p>
@@ -431,8 +490,13 @@
           <w:numId w:val="12"/>
         </w:numPr>
       </w:pPr>
-      <w:r>
-        <w:t>Repelit :</w:t>
+      <w:proofErr w:type="spellStart"/>
+      <w:r>
+        <w:t>Repelit</w:t>
+      </w:r>
+      <w:proofErr w:type="spellEnd"/>
+      <w:r>
+        <w:t> :</w:t>
       </w:r>
     </w:p>
     <w:p>
@@ -447,8 +511,13 @@
         <w:t>Id :</w:t>
       </w:r>
       <w:r>
-        <w:t xml:space="preserve"> jeremysabadie</w:t>
-      </w:r>
+        <w:t xml:space="preserve"> </w:t>
+      </w:r>
+      <w:proofErr w:type="spellStart"/>
+      <w:r>
+        <w:t>jeremysabadie</w:t>
+      </w:r>
+      <w:proofErr w:type="spellEnd"/>
     </w:p>
     <w:p>
       <w:pPr>
@@ -458,8 +527,13 @@
           <w:numId w:val="12"/>
         </w:numPr>
       </w:pPr>
-      <w:r>
-        <w:t>Mdp :</w:t>
+      <w:proofErr w:type="spellStart"/>
+      <w:r>
+        <w:t>Mdp</w:t>
+      </w:r>
+      <w:proofErr w:type="spellEnd"/>
+      <w:r>
+        <w:t> :</w:t>
       </w:r>
       <w:r>
         <w:t xml:space="preserve"> </w:t>
@@ -488,7 +562,15 @@
         <w:t>h</w:t>
       </w:r>
       <w:r>
-        <w:t>an academy :</w:t>
+        <w:t xml:space="preserve">an </w:t>
+      </w:r>
+      <w:proofErr w:type="spellStart"/>
+      <w:r>
+        <w:t>academy</w:t>
+      </w:r>
+      <w:proofErr w:type="spellEnd"/>
+      <w:r>
+        <w:t> :</w:t>
       </w:r>
     </w:p>
     <w:p>
@@ -503,10 +585,7 @@
         <w:t>Id :</w:t>
       </w:r>
       <w:r>
-        <w:t xml:space="preserve"> </w:t>
-      </w:r>
-      <w:r>
-        <w:t>jeremy.sabadie@2isa.org</w:t>
+        <w:t xml:space="preserve"> jeremy.sabadie@2isa.org</w:t>
       </w:r>
     </w:p>
     <w:p>
@@ -517,8 +596,13 @@
           <w:numId w:val="15"/>
         </w:numPr>
       </w:pPr>
-      <w:r>
-        <w:t>Mdp :</w:t>
+      <w:proofErr w:type="spellStart"/>
+      <w:r>
+        <w:t>Mdp</w:t>
+      </w:r>
+      <w:proofErr w:type="spellEnd"/>
+      <w:r>
+        <w:t> :</w:t>
       </w:r>
       <w:r>
         <w:t xml:space="preserve"> </w:t>

</xml_diff>